<commit_message>
Test and modify implemented code, modify report
Test and modify implemented code, modify report
</commit_message>
<xml_diff>
--- a/TermProject 추진 계획서(1팀, 강현석, 김성태, 김호준)(네트워크 게임 프로그래밍).docx
+++ b/TermProject 추진 계획서(1팀, 강현석, 김성태, 김호준)(네트워크 게임 프로그래밍).docx
@@ -2561,8 +2561,17 @@
           <w:sz w:val="24"/>
           <w:szCs w:val="24"/>
         </w:rPr>
-        <w:t>– Colorpher</w:t>
-      </w:r>
+        <w:t xml:space="preserve">– </w:t>
+      </w:r>
+      <w:proofErr w:type="spellStart"/>
+      <w:r>
+        <w:rPr>
+          <w:sz w:val="24"/>
+          <w:szCs w:val="24"/>
+        </w:rPr>
+        <w:t>Colorpher</w:t>
+      </w:r>
+      <w:proofErr w:type="spellEnd"/>
     </w:p>
     <w:p>
       <w:pPr>
@@ -4057,7 +4066,23 @@
           <w:sz w:val="24"/>
           <w:szCs w:val="24"/>
         </w:rPr>
-        <w:t>“Colorpher”</w:t>
+        <w:t>“</w:t>
+      </w:r>
+      <w:proofErr w:type="spellStart"/>
+      <w:r>
+        <w:rPr>
+          <w:sz w:val="24"/>
+          <w:szCs w:val="24"/>
+        </w:rPr>
+        <w:t>Colorpher</w:t>
+      </w:r>
+      <w:proofErr w:type="spellEnd"/>
+      <w:r>
+        <w:rPr>
+          <w:sz w:val="24"/>
+          <w:szCs w:val="24"/>
+        </w:rPr>
+        <w:t>”</w:t>
       </w:r>
       <w:r>
         <w:rPr>
@@ -11102,7 +11127,7 @@
           <w:szCs w:val="28"/>
         </w:rPr>
         <w:drawing>
-          <wp:inline distT="0" distB="0" distL="0" distR="0" wp14:anchorId="0765C7DC" wp14:editId="14ADFDFE">
+          <wp:inline distT="0" distB="0" distL="0" distR="0" wp14:anchorId="0765C7DC" wp14:editId="065DDCD7">
             <wp:extent cx="6408420" cy="3627120"/>
             <wp:effectExtent l="0" t="0" r="0" b="0"/>
             <wp:docPr id="26" name="그림 26"/>
@@ -17097,7 +17122,6 @@
             <w:pPr>
               <w:jc w:val="center"/>
               <w:rPr>
-                <w:rFonts w:hint="eastAsia"/>
                 <w:b/>
                 <w:bCs/>
                 <w:szCs w:val="20"/>
@@ -17115,7 +17139,6 @@
             <w:pPr>
               <w:jc w:val="center"/>
               <w:rPr>
-                <w:rFonts w:hint="eastAsia"/>
                 <w:b/>
                 <w:bCs/>
                 <w:szCs w:val="20"/>
@@ -17167,7 +17190,6 @@
     <w:p>
       <w:pPr>
         <w:rPr>
-          <w:rFonts w:hint="eastAsia"/>
           <w:b/>
           <w:bCs/>
           <w:sz w:val="24"/>
@@ -17798,7 +17820,7 @@
         <w:tc>
           <w:tcPr>
             <w:tcW w:w="1432" w:type="dxa"/>
-            <w:shd w:val="clear" w:color="auto" w:fill="F7CAAC" w:themeFill="accent2" w:themeFillTint="66"/>
+            <w:shd w:val="clear" w:color="auto" w:fill="FFD966" w:themeFill="accent4" w:themeFillTint="99"/>
             <w:vAlign w:val="center"/>
           </w:tcPr>
           <w:p>
@@ -17907,7 +17929,7 @@
             <w:tcW w:w="2684" w:type="dxa"/>
             <w:gridSpan w:val="2"/>
             <w:vMerge w:val="restart"/>
-            <w:shd w:val="clear" w:color="auto" w:fill="FFE599" w:themeFill="accent4" w:themeFillTint="66"/>
+            <w:shd w:val="clear" w:color="auto" w:fill="FFD966" w:themeFill="accent4" w:themeFillTint="99"/>
             <w:vAlign w:val="center"/>
           </w:tcPr>
           <w:p>
@@ -17928,7 +17950,7 @@
                 <w:sz w:val="20"/>
                 <w:szCs w:val="20"/>
               </w:rPr>
-              <w:t>구현된 코드</w:t>
+              <w:t>스레드 함수 수정</w:t>
             </w:r>
           </w:p>
           <w:p>
@@ -17949,7 +17971,29 @@
                 <w:sz w:val="20"/>
                 <w:szCs w:val="20"/>
               </w:rPr>
-              <w:t>테스트 및 수정</w:t>
+              <w:t>각 구현 내용 테스트</w:t>
+            </w:r>
+          </w:p>
+          <w:p>
+            <w:pPr>
+              <w:jc w:val="center"/>
+              <w:rPr>
+                <w:rFonts w:hint="eastAsia"/>
+                <w:b/>
+                <w:bCs/>
+                <w:sz w:val="20"/>
+                <w:szCs w:val="20"/>
+              </w:rPr>
+            </w:pPr>
+            <w:r>
+              <w:rPr>
+                <w:rFonts w:hint="eastAsia"/>
+                <w:b/>
+                <w:bCs/>
+                <w:sz w:val="20"/>
+                <w:szCs w:val="20"/>
+              </w:rPr>
+              <w:t>및 피드백 후 수정</w:t>
             </w:r>
           </w:p>
         </w:tc>
@@ -18054,7 +18098,7 @@
         <w:tc>
           <w:tcPr>
             <w:tcW w:w="1432" w:type="dxa"/>
-            <w:shd w:val="clear" w:color="auto" w:fill="C5E0B3" w:themeFill="accent6" w:themeFillTint="66"/>
+            <w:shd w:val="clear" w:color="auto" w:fill="FFD966" w:themeFill="accent4" w:themeFillTint="99"/>
             <w:vAlign w:val="center"/>
           </w:tcPr>
           <w:p>
@@ -18151,7 +18195,7 @@
             <w:tcW w:w="2684" w:type="dxa"/>
             <w:gridSpan w:val="2"/>
             <w:vMerge/>
-            <w:shd w:val="clear" w:color="auto" w:fill="FFE599" w:themeFill="accent4" w:themeFillTint="66"/>
+            <w:shd w:val="clear" w:color="auto" w:fill="FFD966" w:themeFill="accent4" w:themeFillTint="99"/>
             <w:vAlign w:val="center"/>
           </w:tcPr>
           <w:p>
@@ -18348,6 +18392,9 @@
         <w:tc>
           <w:tcPr>
             <w:tcW w:w="981" w:type="dxa"/>
+            <w:tcBorders>
+              <w:bottom w:val="single" w:sz="4" w:space="0" w:color="auto"/>
+            </w:tcBorders>
             <w:shd w:val="clear" w:color="auto" w:fill="B4C6E7" w:themeFill="accent1" w:themeFillTint="66"/>
             <w:vAlign w:val="center"/>
           </w:tcPr>
@@ -18376,7 +18423,7 @@
         <w:tc>
           <w:tcPr>
             <w:tcW w:w="1432" w:type="dxa"/>
-            <w:shd w:val="clear" w:color="auto" w:fill="B4C6E7" w:themeFill="accent1" w:themeFillTint="66"/>
+            <w:shd w:val="clear" w:color="auto" w:fill="FFD966" w:themeFill="accent4" w:themeFillTint="99"/>
             <w:vAlign w:val="center"/>
           </w:tcPr>
           <w:p>
@@ -18425,6 +18472,9 @@
         <w:tc>
           <w:tcPr>
             <w:tcW w:w="1340" w:type="dxa"/>
+            <w:tcBorders>
+              <w:bottom w:val="single" w:sz="4" w:space="0" w:color="auto"/>
+            </w:tcBorders>
             <w:shd w:val="clear" w:color="auto" w:fill="B4C6E7" w:themeFill="accent1" w:themeFillTint="66"/>
             <w:vAlign w:val="center"/>
           </w:tcPr>
@@ -18445,7 +18495,10 @@
             <w:tcW w:w="2684" w:type="dxa"/>
             <w:gridSpan w:val="2"/>
             <w:vMerge/>
-            <w:shd w:val="clear" w:color="auto" w:fill="FFE599" w:themeFill="accent4" w:themeFillTint="66"/>
+            <w:tcBorders>
+              <w:bottom w:val="single" w:sz="4" w:space="0" w:color="auto"/>
+            </w:tcBorders>
+            <w:shd w:val="clear" w:color="auto" w:fill="FFD966" w:themeFill="accent4" w:themeFillTint="99"/>
             <w:vAlign w:val="center"/>
           </w:tcPr>
           <w:p>
@@ -18464,6 +18517,9 @@
           <w:tcPr>
             <w:tcW w:w="2679" w:type="dxa"/>
             <w:gridSpan w:val="2"/>
+            <w:tcBorders>
+              <w:bottom w:val="single" w:sz="4" w:space="0" w:color="auto"/>
+            </w:tcBorders>
             <w:shd w:val="clear" w:color="auto" w:fill="B4C6E7" w:themeFill="accent1" w:themeFillTint="66"/>
             <w:vAlign w:val="center"/>
           </w:tcPr>
@@ -18492,6 +18548,9 @@
         <w:tc>
           <w:tcPr>
             <w:tcW w:w="1340" w:type="dxa"/>
+            <w:tcBorders>
+              <w:bottom w:val="single" w:sz="4" w:space="0" w:color="auto"/>
+            </w:tcBorders>
             <w:shd w:val="clear" w:color="auto" w:fill="B4C6E7" w:themeFill="accent1" w:themeFillTint="66"/>
             <w:vAlign w:val="center"/>
           </w:tcPr>
@@ -18508,17 +18567,154 @@
           </w:p>
         </w:tc>
       </w:tr>
+      <w:tr>
+        <w:tc>
+          <w:tcPr>
+            <w:tcW w:w="981" w:type="dxa"/>
+            <w:tcBorders>
+              <w:left w:val="nil"/>
+              <w:bottom w:val="nil"/>
+            </w:tcBorders>
+            <w:shd w:val="clear" w:color="auto" w:fill="auto"/>
+            <w:vAlign w:val="center"/>
+          </w:tcPr>
+          <w:p>
+            <w:pPr>
+              <w:jc w:val="center"/>
+              <w:rPr>
+                <w:b/>
+                <w:bCs/>
+                <w:szCs w:val="20"/>
+              </w:rPr>
+            </w:pPr>
+          </w:p>
+        </w:tc>
+        <w:tc>
+          <w:tcPr>
+            <w:tcW w:w="1432" w:type="dxa"/>
+            <w:shd w:val="clear" w:color="auto" w:fill="FFD966" w:themeFill="accent4" w:themeFillTint="99"/>
+            <w:vAlign w:val="center"/>
+          </w:tcPr>
+          <w:p>
+            <w:pPr>
+              <w:jc w:val="center"/>
+              <w:rPr>
+                <w:b/>
+                <w:bCs/>
+                <w:szCs w:val="20"/>
+              </w:rPr>
+            </w:pPr>
+            <w:r>
+              <w:rPr>
+                <w:rFonts w:hint="eastAsia"/>
+                <w:b/>
+                <w:bCs/>
+                <w:szCs w:val="20"/>
+              </w:rPr>
+              <w:t>완료</w:t>
+            </w:r>
+          </w:p>
+        </w:tc>
+        <w:tc>
+          <w:tcPr>
+            <w:tcW w:w="1340" w:type="dxa"/>
+            <w:tcBorders>
+              <w:bottom w:val="nil"/>
+              <w:right w:val="single" w:sz="4" w:space="0" w:color="auto"/>
+            </w:tcBorders>
+            <w:shd w:val="clear" w:color="auto" w:fill="auto"/>
+            <w:vAlign w:val="center"/>
+          </w:tcPr>
+          <w:p>
+            <w:pPr>
+              <w:jc w:val="center"/>
+              <w:rPr>
+                <w:b/>
+                <w:bCs/>
+                <w:szCs w:val="20"/>
+              </w:rPr>
+            </w:pPr>
+          </w:p>
+        </w:tc>
+        <w:tc>
+          <w:tcPr>
+            <w:tcW w:w="2684" w:type="dxa"/>
+            <w:gridSpan w:val="2"/>
+            <w:tcBorders>
+              <w:left w:val="single" w:sz="4" w:space="0" w:color="auto"/>
+              <w:bottom w:val="single" w:sz="4" w:space="0" w:color="auto"/>
+              <w:right w:val="single" w:sz="4" w:space="0" w:color="auto"/>
+            </w:tcBorders>
+            <w:shd w:val="clear" w:color="auto" w:fill="FFD966" w:themeFill="accent4" w:themeFillTint="99"/>
+            <w:vAlign w:val="center"/>
+          </w:tcPr>
+          <w:p>
+            <w:pPr>
+              <w:jc w:val="center"/>
+              <w:rPr>
+                <w:b/>
+                <w:bCs/>
+                <w:szCs w:val="20"/>
+              </w:rPr>
+            </w:pPr>
+            <w:r>
+              <w:rPr>
+                <w:rFonts w:hint="eastAsia"/>
+                <w:b/>
+                <w:bCs/>
+                <w:szCs w:val="20"/>
+              </w:rPr>
+              <w:t>완료</w:t>
+            </w:r>
+          </w:p>
+        </w:tc>
+        <w:tc>
+          <w:tcPr>
+            <w:tcW w:w="2679" w:type="dxa"/>
+            <w:gridSpan w:val="2"/>
+            <w:tcBorders>
+              <w:left w:val="single" w:sz="4" w:space="0" w:color="auto"/>
+              <w:bottom w:val="nil"/>
+              <w:right w:val="nil"/>
+            </w:tcBorders>
+            <w:shd w:val="clear" w:color="auto" w:fill="auto"/>
+            <w:vAlign w:val="center"/>
+          </w:tcPr>
+          <w:p>
+            <w:pPr>
+              <w:jc w:val="center"/>
+              <w:rPr>
+                <w:b/>
+                <w:bCs/>
+                <w:szCs w:val="20"/>
+              </w:rPr>
+            </w:pPr>
+          </w:p>
+        </w:tc>
+        <w:tc>
+          <w:tcPr>
+            <w:tcW w:w="1340" w:type="dxa"/>
+            <w:tcBorders>
+              <w:left w:val="nil"/>
+              <w:bottom w:val="nil"/>
+              <w:right w:val="nil"/>
+            </w:tcBorders>
+            <w:shd w:val="clear" w:color="auto" w:fill="auto"/>
+            <w:vAlign w:val="center"/>
+          </w:tcPr>
+          <w:p>
+            <w:pPr>
+              <w:jc w:val="center"/>
+              <w:rPr>
+                <w:b/>
+                <w:bCs/>
+                <w:szCs w:val="20"/>
+              </w:rPr>
+            </w:pPr>
+          </w:p>
+        </w:tc>
+      </w:tr>
     </w:tbl>
-    <w:p>
-      <w:pPr>
-        <w:rPr>
-          <w:b/>
-          <w:bCs/>
-          <w:sz w:val="16"/>
-          <w:szCs w:val="16"/>
-        </w:rPr>
-      </w:pPr>
-    </w:p>
     <w:p>
       <w:pPr>
         <w:rPr>

</xml_diff>